<commit_message>
Changes made during discussions
</commit_message>
<xml_diff>
--- a/docs/Subjective_Questions_and_Answers.docx
+++ b/docs/Subjective_Questions_and_Answers.docx
@@ -12,6 +12,81 @@
       <w:r>
         <w:t>Which are the top three variables in your model which contribute most towards the probability of a lead getting converted?</w:t>
       </w:r>
+    </w:p>
+    <w:p>
+      <w:pPr>
+        <w:ind w:left="720"/>
+      </w:pPr>
+    </w:p>
+    <w:p>
+      <w:pPr>
+        <w:ind w:firstLine="720"/>
+      </w:pPr>
+      <w:r>
+        <w:rPr>
+          <w:b/>
+          <w:bCs/>
+        </w:rPr>
+        <w:t>Ans:</w:t>
+      </w:r>
+      <w:r>
+        <w:t xml:space="preserve"> The top </w:t>
+      </w:r>
+      <w:r>
+        <w:t>3</w:t>
+      </w:r>
+      <w:r>
+        <w:t xml:space="preserve"> </w:t>
+      </w:r>
+      <w:r>
+        <w:t>variables</w:t>
+      </w:r>
+      <w:r>
+        <w:t xml:space="preserve"> are</w:t>
+      </w:r>
+    </w:p>
+    <w:p>
+      <w:pPr>
+        <w:pStyle w:val="ListParagraph"/>
+        <w:numPr>
+          <w:ilvl w:val="0"/>
+          <w:numId w:val="5"/>
+        </w:numPr>
+      </w:pPr>
+      <w:r>
+        <w:t>Total Visits</w:t>
+      </w:r>
+    </w:p>
+    <w:p>
+      <w:pPr>
+        <w:pStyle w:val="ListParagraph"/>
+        <w:numPr>
+          <w:ilvl w:val="0"/>
+          <w:numId w:val="5"/>
+        </w:numPr>
+      </w:pPr>
+      <w:r>
+        <w:t>Total Time Spent on Website</w:t>
+      </w:r>
+    </w:p>
+    <w:p>
+      <w:pPr>
+        <w:pStyle w:val="ListParagraph"/>
+        <w:numPr>
+          <w:ilvl w:val="0"/>
+          <w:numId w:val="5"/>
+        </w:numPr>
+      </w:pPr>
+      <w:r>
+        <w:t>Lead Source</w:t>
+      </w:r>
+    </w:p>
+    <w:p>
+      <w:pPr>
+        <w:ind w:left="720"/>
+      </w:pPr>
+    </w:p>
+    <w:p>
       <w:r>
         <w:br/>
       </w:r>
@@ -24,9 +99,82 @@
         </w:numPr>
       </w:pPr>
       <w:r>
-        <w:t>What are the top 3 categorical/dummy variables in the model which should be focused the most on in order to increase the probability of lead conversion?</w:t>
+        <w:t xml:space="preserve">What are the top 3 categorical/dummy variables in the model which should be focused the most on </w:t>
+      </w:r>
+      <w:proofErr w:type="gramStart"/>
+      <w:r>
+        <w:t>in order to</w:t>
+      </w:r>
+      <w:proofErr w:type="gramEnd"/>
+      <w:r>
+        <w:t xml:space="preserve"> increase the probability of lead conversion?</w:t>
       </w:r>
     </w:p>
+    <w:p/>
+    <w:p>
+      <w:pPr>
+        <w:ind w:left="720"/>
+      </w:pPr>
+      <w:r>
+        <w:rPr>
+          <w:b/>
+          <w:bCs/>
+        </w:rPr>
+        <w:t>Ans:</w:t>
+      </w:r>
+      <w:r>
+        <w:t xml:space="preserve"> </w:t>
+      </w:r>
+      <w:r>
+        <w:t>T</w:t>
+      </w:r>
+      <w:r>
+        <w:t>op 3 categorical/dummy variables</w:t>
+      </w:r>
+      <w:r>
+        <w:t xml:space="preserve"> </w:t>
+      </w:r>
+    </w:p>
+    <w:p>
+      <w:pPr>
+        <w:pStyle w:val="ListParagraph"/>
+        <w:numPr>
+          <w:ilvl w:val="0"/>
+          <w:numId w:val="6"/>
+        </w:numPr>
+        <w:ind w:left="1440"/>
+      </w:pPr>
+      <w:r>
+        <w:t>Lead Source</w:t>
+      </w:r>
+    </w:p>
+    <w:p>
+      <w:pPr>
+        <w:pStyle w:val="ListParagraph"/>
+        <w:numPr>
+          <w:ilvl w:val="0"/>
+          <w:numId w:val="6"/>
+        </w:numPr>
+        <w:ind w:left="1440"/>
+      </w:pPr>
+      <w:r>
+        <w:t>Lead Origin</w:t>
+      </w:r>
+    </w:p>
+    <w:p>
+      <w:pPr>
+        <w:pStyle w:val="ListParagraph"/>
+        <w:numPr>
+          <w:ilvl w:val="0"/>
+          <w:numId w:val="6"/>
+        </w:numPr>
+        <w:ind w:left="1440"/>
+      </w:pPr>
+      <w:r>
+        <w:t>Last Activity</w:t>
+      </w:r>
+    </w:p>
+    <w:p/>
     <w:p/>
     <w:p>
       <w:pPr>
@@ -70,6 +218,51 @@
       <w:r>
         <w:t xml:space="preserve"> of such people as possible. Suggest a good strategy they should employ at this stage.</w:t>
       </w:r>
+    </w:p>
+    <w:p/>
+    <w:p>
+      <w:pPr>
+        <w:ind w:left="720"/>
+      </w:pPr>
+      <w:r>
+        <w:rPr>
+          <w:b/>
+          <w:bCs/>
+        </w:rPr>
+        <w:t>Ans:</w:t>
+      </w:r>
+      <w:r>
+        <w:t xml:space="preserve"> Assign the ones with higher </w:t>
+      </w:r>
+      <w:r>
+        <w:t>probability</w:t>
+      </w:r>
+      <w:r>
+        <w:t xml:space="preserve"> </w:t>
+      </w:r>
+      <w:r>
+        <w:t xml:space="preserve">conversion </w:t>
+      </w:r>
+      <w:r>
+        <w:t xml:space="preserve">to the interns, which show more promise in conversion. </w:t>
+      </w:r>
+      <w:r>
+        <w:t xml:space="preserve">They can assign interns based on the specialization and have corresponding scripts – to have a better and faster connect with the leads. </w:t>
+      </w:r>
+      <w:r>
+        <w:t xml:space="preserve">Interns can start sending messages and make calls to prove the leads that this platform/course will help them </w:t>
+      </w:r>
+      <w:proofErr w:type="gramStart"/>
+      <w:r>
+        <w:t>building</w:t>
+      </w:r>
+      <w:proofErr w:type="gramEnd"/>
+      <w:r>
+        <w:t xml:space="preserve"> their career and finally convert them as customers.</w:t>
+      </w:r>
+    </w:p>
+    <w:p/>
+    <w:p>
       <w:r>
         <w:br/>
       </w:r>
@@ -105,6 +298,43 @@
       </w:r>
       <w:r>
         <w:t>e the rate of useless phone calls. Suggest a strategy they should employ at this stage.</w:t>
+      </w:r>
+    </w:p>
+    <w:p/>
+    <w:p>
+      <w:pPr>
+        <w:ind w:left="720"/>
+      </w:pPr>
+      <w:r>
+        <w:rPr>
+          <w:b/>
+          <w:bCs/>
+        </w:rPr>
+        <w:t xml:space="preserve">Ans: </w:t>
+      </w:r>
+      <w:r>
+        <w:t>For phone conversation,</w:t>
+      </w:r>
+      <w:r>
+        <w:rPr>
+          <w:b/>
+          <w:bCs/>
+        </w:rPr>
+        <w:t xml:space="preserve"> </w:t>
+      </w:r>
+      <w:r>
+        <w:t>have a cut-off in the probability. E.g.</w:t>
+      </w:r>
+      <w:r>
+        <w:t xml:space="preserve"> Call only those who have a conversion rate probability that is higher than 85%, Otherwise send </w:t>
+      </w:r>
+      <w:proofErr w:type="gramStart"/>
+      <w:r>
+        <w:t>a</w:t>
+      </w:r>
+      <w:proofErr w:type="gramEnd"/>
+      <w:r>
+        <w:t xml:space="preserve"> email which has good marketing content such as experience sharing. This will ensure the total time spent on phone-calls is less, but surgical and effective.</w:t>
       </w:r>
     </w:p>
     <w:sectPr>
@@ -120,6 +350,540 @@
 <file path=word/numbering.xml><?xml version="1.0" encoding="utf-8"?>
 <w:numbering xmlns:wpc="http://schemas.microsoft.com/office/word/2010/wordprocessingCanvas" xmlns:cx="http://schemas.microsoft.com/office/drawing/2014/chartex" xmlns:cx1="http://schemas.microsoft.com/office/drawing/2015/9/8/chartex" xmlns:cx2="http://schemas.microsoft.com/office/drawing/2015/10/21/chartex" xmlns:cx3="http://schemas.microsoft.com/office/drawing/2016/5/9/chartex" xmlns:cx4="http://schemas.microsoft.com/office/drawing/2016/5/10/chartex" xmlns:cx5="http://schemas.microsoft.com/office/drawing/2016/5/11/chartex" xmlns:cx6="http://schemas.microsoft.com/office/drawing/2016/5/12/chartex" xmlns:cx7="http://schemas.microsoft.com/office/drawing/2016/5/13/chartex" xmlns:cx8="http://schemas.microsoft.com/office/drawing/2016/5/14/chartex" xmlns:mc="http://schemas.openxmlformats.org/markup-compatibility/2006" xmlns:aink="http://schemas.microsoft.com/office/drawing/2016/ink" xmlns:am3d="http://schemas.microsoft.com/office/drawing/2017/model3d" xmlns:o="urn:schemas-microsoft-com:office:office" xmlns:oel="http://schemas.microsoft.com/office/2019/extlst" xmlns:r="http://schemas.openxmlformats.org/officeDocument/2006/relationships" xmlns:m="http://schemas.openxmlformats.org/officeDocument/2006/math" xmlns:v="urn:schemas-microsoft-com:vml" xmlns:wp14="http://schemas.microsoft.com/office/word/2010/wordprocessingDrawing" xmlns:wp="http://schemas.openxmlformats.org/drawingml/2006/wordprocessingDrawing" xmlns:w10="urn:schemas-microsoft-com:office:word" xmlns:w="http://schemas.openxmlformats.org/wordprocessingml/2006/main" xmlns:w14="http://schemas.microsoft.com/office/word/2010/wordml" xmlns:w15="http://schemas.microsoft.com/office/word/2012/wordml" xmlns:w16cex="http://schemas.microsoft.com/office/word/2018/wordml/cex" xmlns:w16cid="http://schemas.microsoft.com/office/word/2016/wordml/cid" xmlns:w16="http://schemas.microsoft.com/office/word/2018/wordml" xmlns:w16du="http://schemas.microsoft.com/office/word/2023/wordml/word16du" xmlns:w16sdtdh="http://schemas.microsoft.com/office/word/2020/wordml/sdtdatahash" xmlns:w16se="http://schemas.microsoft.com/office/word/2015/wordml/symex" xmlns:wpg="http://schemas.microsoft.com/office/word/2010/wordprocessingGroup" xmlns:wpi="http://schemas.microsoft.com/office/word/2010/wordprocessingInk" xmlns:wne="http://schemas.microsoft.com/office/word/2006/wordml" xmlns:wps="http://schemas.microsoft.com/office/word/2010/wordprocessingShape" mc:Ignorable="w14 w15 w16se w16cid w16 w16cex w16sdtdh w16du wp14">
   <w:abstractNum w:abstractNumId="0" w15:restartNumberingAfterBreak="0">
+    <w:nsid w:val="189428ED"/>
+    <w:multiLevelType w:val="hybridMultilevel"/>
+    <w:tmpl w:val="5E2E99F6"/>
+    <w:lvl w:ilvl="0" w:tplc="40090017">
+      <w:start w:val="1"/>
+      <w:numFmt w:val="lowerLetter"/>
+      <w:lvlText w:val="%1)"/>
+      <w:lvlJc w:val="left"/>
+      <w:pPr>
+        <w:ind w:left="720" w:hanging="360"/>
+      </w:pPr>
+      <w:rPr>
+        <w:rFonts w:hint="default"/>
+      </w:rPr>
+    </w:lvl>
+    <w:lvl w:ilvl="1" w:tplc="40090019" w:tentative="1">
+      <w:start w:val="1"/>
+      <w:numFmt w:val="lowerLetter"/>
+      <w:lvlText w:val="%2."/>
+      <w:lvlJc w:val="left"/>
+      <w:pPr>
+        <w:ind w:left="1440" w:hanging="360"/>
+      </w:pPr>
+    </w:lvl>
+    <w:lvl w:ilvl="2" w:tplc="4009001B" w:tentative="1">
+      <w:start w:val="1"/>
+      <w:numFmt w:val="lowerRoman"/>
+      <w:lvlText w:val="%3."/>
+      <w:lvlJc w:val="right"/>
+      <w:pPr>
+        <w:ind w:left="2160" w:hanging="180"/>
+      </w:pPr>
+    </w:lvl>
+    <w:lvl w:ilvl="3" w:tplc="4009000F" w:tentative="1">
+      <w:start w:val="1"/>
+      <w:numFmt w:val="decimal"/>
+      <w:lvlText w:val="%4."/>
+      <w:lvlJc w:val="left"/>
+      <w:pPr>
+        <w:ind w:left="2880" w:hanging="360"/>
+      </w:pPr>
+    </w:lvl>
+    <w:lvl w:ilvl="4" w:tplc="40090019" w:tentative="1">
+      <w:start w:val="1"/>
+      <w:numFmt w:val="lowerLetter"/>
+      <w:lvlText w:val="%5."/>
+      <w:lvlJc w:val="left"/>
+      <w:pPr>
+        <w:ind w:left="3600" w:hanging="360"/>
+      </w:pPr>
+    </w:lvl>
+    <w:lvl w:ilvl="5" w:tplc="4009001B" w:tentative="1">
+      <w:start w:val="1"/>
+      <w:numFmt w:val="lowerRoman"/>
+      <w:lvlText w:val="%6."/>
+      <w:lvlJc w:val="right"/>
+      <w:pPr>
+        <w:ind w:left="4320" w:hanging="180"/>
+      </w:pPr>
+    </w:lvl>
+    <w:lvl w:ilvl="6" w:tplc="4009000F" w:tentative="1">
+      <w:start w:val="1"/>
+      <w:numFmt w:val="decimal"/>
+      <w:lvlText w:val="%7."/>
+      <w:lvlJc w:val="left"/>
+      <w:pPr>
+        <w:ind w:left="5040" w:hanging="360"/>
+      </w:pPr>
+    </w:lvl>
+    <w:lvl w:ilvl="7" w:tplc="40090019" w:tentative="1">
+      <w:start w:val="1"/>
+      <w:numFmt w:val="lowerLetter"/>
+      <w:lvlText w:val="%8."/>
+      <w:lvlJc w:val="left"/>
+      <w:pPr>
+        <w:ind w:left="5760" w:hanging="360"/>
+      </w:pPr>
+    </w:lvl>
+    <w:lvl w:ilvl="8" w:tplc="4009001B" w:tentative="1">
+      <w:start w:val="1"/>
+      <w:numFmt w:val="lowerRoman"/>
+      <w:lvlText w:val="%9."/>
+      <w:lvlJc w:val="right"/>
+      <w:pPr>
+        <w:ind w:left="6480" w:hanging="180"/>
+      </w:pPr>
+    </w:lvl>
+  </w:abstractNum>
+  <w:abstractNum w:abstractNumId="1" w15:restartNumberingAfterBreak="0">
+    <w:nsid w:val="1BC75ECF"/>
+    <w:multiLevelType w:val="hybridMultilevel"/>
+    <w:tmpl w:val="867222A0"/>
+    <w:lvl w:ilvl="0" w:tplc="4009000F">
+      <w:start w:val="1"/>
+      <w:numFmt w:val="decimal"/>
+      <w:lvlText w:val="%1."/>
+      <w:lvlJc w:val="left"/>
+      <w:pPr>
+        <w:ind w:left="1800" w:hanging="360"/>
+      </w:pPr>
+      <w:rPr>
+        <w:rFonts w:hint="default"/>
+      </w:rPr>
+    </w:lvl>
+    <w:lvl w:ilvl="1" w:tplc="FFFFFFFF" w:tentative="1">
+      <w:start w:val="1"/>
+      <w:numFmt w:val="lowerLetter"/>
+      <w:lvlText w:val="%2."/>
+      <w:lvlJc w:val="left"/>
+      <w:pPr>
+        <w:ind w:left="2160" w:hanging="360"/>
+      </w:pPr>
+    </w:lvl>
+    <w:lvl w:ilvl="2" w:tplc="FFFFFFFF" w:tentative="1">
+      <w:start w:val="1"/>
+      <w:numFmt w:val="lowerRoman"/>
+      <w:lvlText w:val="%3."/>
+      <w:lvlJc w:val="right"/>
+      <w:pPr>
+        <w:ind w:left="2880" w:hanging="180"/>
+      </w:pPr>
+    </w:lvl>
+    <w:lvl w:ilvl="3" w:tplc="FFFFFFFF" w:tentative="1">
+      <w:start w:val="1"/>
+      <w:numFmt w:val="decimal"/>
+      <w:lvlText w:val="%4."/>
+      <w:lvlJc w:val="left"/>
+      <w:pPr>
+        <w:ind w:left="3600" w:hanging="360"/>
+      </w:pPr>
+    </w:lvl>
+    <w:lvl w:ilvl="4" w:tplc="FFFFFFFF" w:tentative="1">
+      <w:start w:val="1"/>
+      <w:numFmt w:val="lowerLetter"/>
+      <w:lvlText w:val="%5."/>
+      <w:lvlJc w:val="left"/>
+      <w:pPr>
+        <w:ind w:left="4320" w:hanging="360"/>
+      </w:pPr>
+    </w:lvl>
+    <w:lvl w:ilvl="5" w:tplc="FFFFFFFF" w:tentative="1">
+      <w:start w:val="1"/>
+      <w:numFmt w:val="lowerRoman"/>
+      <w:lvlText w:val="%6."/>
+      <w:lvlJc w:val="right"/>
+      <w:pPr>
+        <w:ind w:left="5040" w:hanging="180"/>
+      </w:pPr>
+    </w:lvl>
+    <w:lvl w:ilvl="6" w:tplc="FFFFFFFF" w:tentative="1">
+      <w:start w:val="1"/>
+      <w:numFmt w:val="decimal"/>
+      <w:lvlText w:val="%7."/>
+      <w:lvlJc w:val="left"/>
+      <w:pPr>
+        <w:ind w:left="5760" w:hanging="360"/>
+      </w:pPr>
+    </w:lvl>
+    <w:lvl w:ilvl="7" w:tplc="FFFFFFFF" w:tentative="1">
+      <w:start w:val="1"/>
+      <w:numFmt w:val="lowerLetter"/>
+      <w:lvlText w:val="%8."/>
+      <w:lvlJc w:val="left"/>
+      <w:pPr>
+        <w:ind w:left="6480" w:hanging="360"/>
+      </w:pPr>
+    </w:lvl>
+    <w:lvl w:ilvl="8" w:tplc="FFFFFFFF" w:tentative="1">
+      <w:start w:val="1"/>
+      <w:numFmt w:val="lowerRoman"/>
+      <w:lvlText w:val="%9."/>
+      <w:lvlJc w:val="right"/>
+      <w:pPr>
+        <w:ind w:left="7200" w:hanging="180"/>
+      </w:pPr>
+    </w:lvl>
+  </w:abstractNum>
+  <w:abstractNum w:abstractNumId="2" w15:restartNumberingAfterBreak="0">
+    <w:nsid w:val="2BFA604A"/>
+    <w:multiLevelType w:val="hybridMultilevel"/>
+    <w:tmpl w:val="5E2E99F6"/>
+    <w:lvl w:ilvl="0" w:tplc="FFFFFFFF">
+      <w:start w:val="1"/>
+      <w:numFmt w:val="lowerLetter"/>
+      <w:lvlText w:val="%1)"/>
+      <w:lvlJc w:val="left"/>
+      <w:pPr>
+        <w:ind w:left="1080" w:hanging="360"/>
+      </w:pPr>
+      <w:rPr>
+        <w:rFonts w:hint="default"/>
+      </w:rPr>
+    </w:lvl>
+    <w:lvl w:ilvl="1" w:tplc="FFFFFFFF" w:tentative="1">
+      <w:start w:val="1"/>
+      <w:numFmt w:val="lowerLetter"/>
+      <w:lvlText w:val="%2."/>
+      <w:lvlJc w:val="left"/>
+      <w:pPr>
+        <w:ind w:left="1800" w:hanging="360"/>
+      </w:pPr>
+    </w:lvl>
+    <w:lvl w:ilvl="2" w:tplc="FFFFFFFF" w:tentative="1">
+      <w:start w:val="1"/>
+      <w:numFmt w:val="lowerRoman"/>
+      <w:lvlText w:val="%3."/>
+      <w:lvlJc w:val="right"/>
+      <w:pPr>
+        <w:ind w:left="2520" w:hanging="180"/>
+      </w:pPr>
+    </w:lvl>
+    <w:lvl w:ilvl="3" w:tplc="FFFFFFFF" w:tentative="1">
+      <w:start w:val="1"/>
+      <w:numFmt w:val="decimal"/>
+      <w:lvlText w:val="%4."/>
+      <w:lvlJc w:val="left"/>
+      <w:pPr>
+        <w:ind w:left="3240" w:hanging="360"/>
+      </w:pPr>
+    </w:lvl>
+    <w:lvl w:ilvl="4" w:tplc="FFFFFFFF" w:tentative="1">
+      <w:start w:val="1"/>
+      <w:numFmt w:val="lowerLetter"/>
+      <w:lvlText w:val="%5."/>
+      <w:lvlJc w:val="left"/>
+      <w:pPr>
+        <w:ind w:left="3960" w:hanging="360"/>
+      </w:pPr>
+    </w:lvl>
+    <w:lvl w:ilvl="5" w:tplc="FFFFFFFF" w:tentative="1">
+      <w:start w:val="1"/>
+      <w:numFmt w:val="lowerRoman"/>
+      <w:lvlText w:val="%6."/>
+      <w:lvlJc w:val="right"/>
+      <w:pPr>
+        <w:ind w:left="4680" w:hanging="180"/>
+      </w:pPr>
+    </w:lvl>
+    <w:lvl w:ilvl="6" w:tplc="FFFFFFFF" w:tentative="1">
+      <w:start w:val="1"/>
+      <w:numFmt w:val="decimal"/>
+      <w:lvlText w:val="%7."/>
+      <w:lvlJc w:val="left"/>
+      <w:pPr>
+        <w:ind w:left="5400" w:hanging="360"/>
+      </w:pPr>
+    </w:lvl>
+    <w:lvl w:ilvl="7" w:tplc="FFFFFFFF" w:tentative="1">
+      <w:start w:val="1"/>
+      <w:numFmt w:val="lowerLetter"/>
+      <w:lvlText w:val="%8."/>
+      <w:lvlJc w:val="left"/>
+      <w:pPr>
+        <w:ind w:left="6120" w:hanging="360"/>
+      </w:pPr>
+    </w:lvl>
+    <w:lvl w:ilvl="8" w:tplc="FFFFFFFF" w:tentative="1">
+      <w:start w:val="1"/>
+      <w:numFmt w:val="lowerRoman"/>
+      <w:lvlText w:val="%9."/>
+      <w:lvlJc w:val="right"/>
+      <w:pPr>
+        <w:ind w:left="6840" w:hanging="180"/>
+      </w:pPr>
+    </w:lvl>
+  </w:abstractNum>
+  <w:abstractNum w:abstractNumId="3" w15:restartNumberingAfterBreak="0">
+    <w:nsid w:val="33743914"/>
+    <w:multiLevelType w:val="hybridMultilevel"/>
+    <w:tmpl w:val="B764FDE2"/>
+    <w:lvl w:ilvl="0" w:tplc="144C0A62">
+      <w:start w:val="1"/>
+      <w:numFmt w:val="upperLetter"/>
+      <w:lvlText w:val="%1&gt;"/>
+      <w:lvlJc w:val="left"/>
+      <w:pPr>
+        <w:ind w:left="1080" w:hanging="360"/>
+      </w:pPr>
+      <w:rPr>
+        <w:rFonts w:hint="default"/>
+      </w:rPr>
+    </w:lvl>
+    <w:lvl w:ilvl="1" w:tplc="40090019" w:tentative="1">
+      <w:start w:val="1"/>
+      <w:numFmt w:val="lowerLetter"/>
+      <w:lvlText w:val="%2."/>
+      <w:lvlJc w:val="left"/>
+      <w:pPr>
+        <w:ind w:left="1800" w:hanging="360"/>
+      </w:pPr>
+    </w:lvl>
+    <w:lvl w:ilvl="2" w:tplc="4009001B" w:tentative="1">
+      <w:start w:val="1"/>
+      <w:numFmt w:val="lowerRoman"/>
+      <w:lvlText w:val="%3."/>
+      <w:lvlJc w:val="right"/>
+      <w:pPr>
+        <w:ind w:left="2520" w:hanging="180"/>
+      </w:pPr>
+    </w:lvl>
+    <w:lvl w:ilvl="3" w:tplc="4009000F" w:tentative="1">
+      <w:start w:val="1"/>
+      <w:numFmt w:val="decimal"/>
+      <w:lvlText w:val="%4."/>
+      <w:lvlJc w:val="left"/>
+      <w:pPr>
+        <w:ind w:left="3240" w:hanging="360"/>
+      </w:pPr>
+    </w:lvl>
+    <w:lvl w:ilvl="4" w:tplc="40090019" w:tentative="1">
+      <w:start w:val="1"/>
+      <w:numFmt w:val="lowerLetter"/>
+      <w:lvlText w:val="%5."/>
+      <w:lvlJc w:val="left"/>
+      <w:pPr>
+        <w:ind w:left="3960" w:hanging="360"/>
+      </w:pPr>
+    </w:lvl>
+    <w:lvl w:ilvl="5" w:tplc="4009001B" w:tentative="1">
+      <w:start w:val="1"/>
+      <w:numFmt w:val="lowerRoman"/>
+      <w:lvlText w:val="%6."/>
+      <w:lvlJc w:val="right"/>
+      <w:pPr>
+        <w:ind w:left="4680" w:hanging="180"/>
+      </w:pPr>
+    </w:lvl>
+    <w:lvl w:ilvl="6" w:tplc="4009000F" w:tentative="1">
+      <w:start w:val="1"/>
+      <w:numFmt w:val="decimal"/>
+      <w:lvlText w:val="%7."/>
+      <w:lvlJc w:val="left"/>
+      <w:pPr>
+        <w:ind w:left="5400" w:hanging="360"/>
+      </w:pPr>
+    </w:lvl>
+    <w:lvl w:ilvl="7" w:tplc="40090019" w:tentative="1">
+      <w:start w:val="1"/>
+      <w:numFmt w:val="lowerLetter"/>
+      <w:lvlText w:val="%8."/>
+      <w:lvlJc w:val="left"/>
+      <w:pPr>
+        <w:ind w:left="6120" w:hanging="360"/>
+      </w:pPr>
+    </w:lvl>
+    <w:lvl w:ilvl="8" w:tplc="4009001B" w:tentative="1">
+      <w:start w:val="1"/>
+      <w:numFmt w:val="lowerRoman"/>
+      <w:lvlText w:val="%9."/>
+      <w:lvlJc w:val="right"/>
+      <w:pPr>
+        <w:ind w:left="6840" w:hanging="180"/>
+      </w:pPr>
+    </w:lvl>
+  </w:abstractNum>
+  <w:abstractNum w:abstractNumId="4" w15:restartNumberingAfterBreak="0">
+    <w:nsid w:val="38ED0FBF"/>
+    <w:multiLevelType w:val="hybridMultilevel"/>
+    <w:tmpl w:val="07BE3E12"/>
+    <w:lvl w:ilvl="0" w:tplc="40090017">
+      <w:start w:val="1"/>
+      <w:numFmt w:val="lowerLetter"/>
+      <w:lvlText w:val="%1)"/>
+      <w:lvlJc w:val="left"/>
+      <w:pPr>
+        <w:ind w:left="1800" w:hanging="360"/>
+      </w:pPr>
+      <w:rPr>
+        <w:rFonts w:hint="default"/>
+      </w:rPr>
+    </w:lvl>
+    <w:lvl w:ilvl="1" w:tplc="FFFFFFFF" w:tentative="1">
+      <w:start w:val="1"/>
+      <w:numFmt w:val="lowerLetter"/>
+      <w:lvlText w:val="%2."/>
+      <w:lvlJc w:val="left"/>
+      <w:pPr>
+        <w:ind w:left="2160" w:hanging="360"/>
+      </w:pPr>
+    </w:lvl>
+    <w:lvl w:ilvl="2" w:tplc="FFFFFFFF" w:tentative="1">
+      <w:start w:val="1"/>
+      <w:numFmt w:val="lowerRoman"/>
+      <w:lvlText w:val="%3."/>
+      <w:lvlJc w:val="right"/>
+      <w:pPr>
+        <w:ind w:left="2880" w:hanging="180"/>
+      </w:pPr>
+    </w:lvl>
+    <w:lvl w:ilvl="3" w:tplc="FFFFFFFF" w:tentative="1">
+      <w:start w:val="1"/>
+      <w:numFmt w:val="decimal"/>
+      <w:lvlText w:val="%4."/>
+      <w:lvlJc w:val="left"/>
+      <w:pPr>
+        <w:ind w:left="3600" w:hanging="360"/>
+      </w:pPr>
+    </w:lvl>
+    <w:lvl w:ilvl="4" w:tplc="FFFFFFFF" w:tentative="1">
+      <w:start w:val="1"/>
+      <w:numFmt w:val="lowerLetter"/>
+      <w:lvlText w:val="%5."/>
+      <w:lvlJc w:val="left"/>
+      <w:pPr>
+        <w:ind w:left="4320" w:hanging="360"/>
+      </w:pPr>
+    </w:lvl>
+    <w:lvl w:ilvl="5" w:tplc="FFFFFFFF" w:tentative="1">
+      <w:start w:val="1"/>
+      <w:numFmt w:val="lowerRoman"/>
+      <w:lvlText w:val="%6."/>
+      <w:lvlJc w:val="right"/>
+      <w:pPr>
+        <w:ind w:left="5040" w:hanging="180"/>
+      </w:pPr>
+    </w:lvl>
+    <w:lvl w:ilvl="6" w:tplc="FFFFFFFF" w:tentative="1">
+      <w:start w:val="1"/>
+      <w:numFmt w:val="decimal"/>
+      <w:lvlText w:val="%7."/>
+      <w:lvlJc w:val="left"/>
+      <w:pPr>
+        <w:ind w:left="5760" w:hanging="360"/>
+      </w:pPr>
+    </w:lvl>
+    <w:lvl w:ilvl="7" w:tplc="FFFFFFFF" w:tentative="1">
+      <w:start w:val="1"/>
+      <w:numFmt w:val="lowerLetter"/>
+      <w:lvlText w:val="%8."/>
+      <w:lvlJc w:val="left"/>
+      <w:pPr>
+        <w:ind w:left="6480" w:hanging="360"/>
+      </w:pPr>
+    </w:lvl>
+    <w:lvl w:ilvl="8" w:tplc="FFFFFFFF" w:tentative="1">
+      <w:start w:val="1"/>
+      <w:numFmt w:val="lowerRoman"/>
+      <w:lvlText w:val="%9."/>
+      <w:lvlJc w:val="right"/>
+      <w:pPr>
+        <w:ind w:left="7200" w:hanging="180"/>
+      </w:pPr>
+    </w:lvl>
+  </w:abstractNum>
+  <w:abstractNum w:abstractNumId="5" w15:restartNumberingAfterBreak="0">
+    <w:nsid w:val="609B63E4"/>
+    <w:multiLevelType w:val="hybridMultilevel"/>
+    <w:tmpl w:val="F63CF248"/>
+    <w:lvl w:ilvl="0" w:tplc="144C0A62">
+      <w:start w:val="1"/>
+      <w:numFmt w:val="upperLetter"/>
+      <w:lvlText w:val="%1&gt;"/>
+      <w:lvlJc w:val="left"/>
+      <w:pPr>
+        <w:ind w:left="1800" w:hanging="360"/>
+      </w:pPr>
+      <w:rPr>
+        <w:rFonts w:hint="default"/>
+      </w:rPr>
+    </w:lvl>
+    <w:lvl w:ilvl="1" w:tplc="40090019" w:tentative="1">
+      <w:start w:val="1"/>
+      <w:numFmt w:val="lowerLetter"/>
+      <w:lvlText w:val="%2."/>
+      <w:lvlJc w:val="left"/>
+      <w:pPr>
+        <w:ind w:left="2160" w:hanging="360"/>
+      </w:pPr>
+    </w:lvl>
+    <w:lvl w:ilvl="2" w:tplc="4009001B" w:tentative="1">
+      <w:start w:val="1"/>
+      <w:numFmt w:val="lowerRoman"/>
+      <w:lvlText w:val="%3."/>
+      <w:lvlJc w:val="right"/>
+      <w:pPr>
+        <w:ind w:left="2880" w:hanging="180"/>
+      </w:pPr>
+    </w:lvl>
+    <w:lvl w:ilvl="3" w:tplc="4009000F" w:tentative="1">
+      <w:start w:val="1"/>
+      <w:numFmt w:val="decimal"/>
+      <w:lvlText w:val="%4."/>
+      <w:lvlJc w:val="left"/>
+      <w:pPr>
+        <w:ind w:left="3600" w:hanging="360"/>
+      </w:pPr>
+    </w:lvl>
+    <w:lvl w:ilvl="4" w:tplc="40090019" w:tentative="1">
+      <w:start w:val="1"/>
+      <w:numFmt w:val="lowerLetter"/>
+      <w:lvlText w:val="%5."/>
+      <w:lvlJc w:val="left"/>
+      <w:pPr>
+        <w:ind w:left="4320" w:hanging="360"/>
+      </w:pPr>
+    </w:lvl>
+    <w:lvl w:ilvl="5" w:tplc="4009001B" w:tentative="1">
+      <w:start w:val="1"/>
+      <w:numFmt w:val="lowerRoman"/>
+      <w:lvlText w:val="%6."/>
+      <w:lvlJc w:val="right"/>
+      <w:pPr>
+        <w:ind w:left="5040" w:hanging="180"/>
+      </w:pPr>
+    </w:lvl>
+    <w:lvl w:ilvl="6" w:tplc="4009000F" w:tentative="1">
+      <w:start w:val="1"/>
+      <w:numFmt w:val="decimal"/>
+      <w:lvlText w:val="%7."/>
+      <w:lvlJc w:val="left"/>
+      <w:pPr>
+        <w:ind w:left="5760" w:hanging="360"/>
+      </w:pPr>
+    </w:lvl>
+    <w:lvl w:ilvl="7" w:tplc="40090019" w:tentative="1">
+      <w:start w:val="1"/>
+      <w:numFmt w:val="lowerLetter"/>
+      <w:lvlText w:val="%8."/>
+      <w:lvlJc w:val="left"/>
+      <w:pPr>
+        <w:ind w:left="6480" w:hanging="360"/>
+      </w:pPr>
+    </w:lvl>
+    <w:lvl w:ilvl="8" w:tplc="4009001B" w:tentative="1">
+      <w:start w:val="1"/>
+      <w:numFmt w:val="lowerRoman"/>
+      <w:lvlText w:val="%9."/>
+      <w:lvlJc w:val="right"/>
+      <w:pPr>
+        <w:ind w:left="7200" w:hanging="180"/>
+      </w:pPr>
+    </w:lvl>
+  </w:abstractNum>
+  <w:abstractNum w:abstractNumId="6" w15:restartNumberingAfterBreak="0">
     <w:nsid w:val="7BF37681"/>
     <w:multiLevelType w:val="multilevel"/>
     <w:tmpl w:val="EB7A45C0"/>
@@ -233,7 +997,25 @@
     </w:lvl>
   </w:abstractNum>
   <w:num w:numId="1" w16cid:durableId="671487971">
+    <w:abstractNumId w:val="6"/>
+  </w:num>
+  <w:num w:numId="2" w16cid:durableId="526874285">
+    <w:abstractNumId w:val="3"/>
+  </w:num>
+  <w:num w:numId="3" w16cid:durableId="609048016">
+    <w:abstractNumId w:val="5"/>
+  </w:num>
+  <w:num w:numId="4" w16cid:durableId="1869100510">
+    <w:abstractNumId w:val="1"/>
+  </w:num>
+  <w:num w:numId="5" w16cid:durableId="867256701">
+    <w:abstractNumId w:val="4"/>
+  </w:num>
+  <w:num w:numId="6" w16cid:durableId="1586380097">
     <w:abstractNumId w:val="0"/>
+  </w:num>
+  <w:num w:numId="7" w16cid:durableId="1061905690">
+    <w:abstractNumId w:val="2"/>
   </w:num>
 </w:numbering>
 </file>
@@ -810,6 +1592,17 @@
       <w:szCs w:val="30"/>
     </w:rPr>
   </w:style>
+  <w:style w:type="paragraph" w:styleId="ListParagraph">
+    <w:name w:val="List Paragraph"/>
+    <w:basedOn w:val="Normal"/>
+    <w:uiPriority w:val="34"/>
+    <w:qFormat/>
+    <w:rsid w:val="001A532B"/>
+    <w:pPr>
+      <w:ind w:left="720"/>
+      <w:contextualSpacing/>
+    </w:pPr>
+  </w:style>
 </w:styles>
 </file>
 

</xml_diff>